<commit_message>
Update matrix and list
</commit_message>
<xml_diff>
--- a/Table Relationships.docx
+++ b/Table Relationships.docx
@@ -2451,7 +2451,7 @@
               <w:rPr>
                 <w:rtl w:val="0"/>
               </w:rPr>
-              <w:t xml:space="preserve">Problematic TTDs</w:t>
+              <w:t xml:space="preserve">Calibration Racks</w:t>
             </w:r>
           </w:p>
         </w:tc>
@@ -2505,86 +2505,6 @@
               <w:rPr>
                 <w:rtl w:val="0"/>
               </w:rPr>
-              <w:t xml:space="preserve">Cal Or Info</w:t>
-            </w:r>
-          </w:p>
-        </w:tc>
-        <w:tc>
-          <w:tcPr>
-            <w:shd w:fill="auto" w:val="clear"/>
-            <w:tcMar>
-              <w:top w:w="100.0" w:type="dxa"/>
-              <w:left w:w="100.0" w:type="dxa"/>
-              <w:bottom w:w="100.0" w:type="dxa"/>
-              <w:right w:w="100.0" w:type="dxa"/>
-            </w:tcMar>
-            <w:vAlign w:val="top"/>
-          </w:tcPr>
-          <w:p>
-            <w:pPr>
-              <w:widowControl w:val="0"/>
-              <w:spacing w:line="240" w:lineRule="auto"/>
-              <w:contextualSpacing w:val="0"/>
-              <w:rPr/>
-            </w:pPr>
-            <w:r>
-              <w:rPr>
-                <w:rtl w:val="0"/>
-              </w:rPr>
-              <w:t xml:space="preserve">Calibration Racks</w:t>
-            </w:r>
-          </w:p>
-        </w:tc>
-        <w:tc>
-          <w:tcPr>
-            <w:shd w:fill="auto" w:val="clear"/>
-            <w:tcMar>
-              <w:top w:w="100.0" w:type="dxa"/>
-              <w:left w:w="100.0" w:type="dxa"/>
-              <w:bottom w:w="100.0" w:type="dxa"/>
-              <w:right w:w="100.0" w:type="dxa"/>
-            </w:tcMar>
-            <w:vAlign w:val="top"/>
-          </w:tcPr>
-          <w:p>
-            <w:pPr>
-              <w:widowControl w:val="0"/>
-              <w:spacing w:line="240" w:lineRule="auto"/>
-              <w:contextualSpacing w:val="0"/>
-              <w:rPr/>
-            </w:pPr>
-            <w:r>
-              <w:rPr>
-                <w:rtl w:val="0"/>
-              </w:rPr>
-              <w:t xml:space="preserve">1:N</w:t>
-            </w:r>
-          </w:p>
-        </w:tc>
-      </w:tr>
-      <w:tr>
-        <w:tc>
-          <w:tcPr>
-            <w:shd w:fill="auto" w:val="clear"/>
-            <w:tcMar>
-              <w:top w:w="100.0" w:type="dxa"/>
-              <w:left w:w="100.0" w:type="dxa"/>
-              <w:bottom w:w="100.0" w:type="dxa"/>
-              <w:right w:w="100.0" w:type="dxa"/>
-            </w:tcMar>
-            <w:vAlign w:val="top"/>
-          </w:tcPr>
-          <w:p>
-            <w:pPr>
-              <w:widowControl w:val="0"/>
-              <w:spacing w:line="240" w:lineRule="auto"/>
-              <w:contextualSpacing w:val="0"/>
-              <w:rPr/>
-            </w:pPr>
-            <w:r>
-              <w:rPr>
-                <w:rtl w:val="0"/>
-              </w:rPr>
               <w:t xml:space="preserve">SO Info</w:t>
             </w:r>
           </w:p>
@@ -2611,7 +2531,7 @@
               <w:rPr>
                 <w:rtl w:val="0"/>
               </w:rPr>
-              <w:t xml:space="preserve">TTD Rack Info</w:t>
+              <w:t xml:space="preserve">Tube Test Devices</w:t>
             </w:r>
           </w:p>
         </w:tc>

</xml_diff>